<commit_message>
Error control added at main model
</commit_message>
<xml_diff>
--- a/articats/SRS/SETeamProject_Team7_v1.2(2018.06.06).docx
+++ b/articats/SRS/SETeamProject_Team7_v1.2(2018.06.06).docx
@@ -671,6 +671,10 @@
               </mc:Choice>
               <mc:Fallback>
                 <w:pict>
+                  <v:shapetype id="_x0000_t202" coordsize="21600,21600" o:spt="202" path="m,l,21600r21600,l21600,xe">
+                    <v:stroke joinstyle="miter"/>
+                    <v:path gradientshapeok="t" o:connecttype="rect"/>
+                  </v:shapetype>
                   <v:shape id="텍스트 상자 1" o:spid="_x0000_s1027" type="#_x0000_t202" alt="회사 연락처 정보를 표시하는 텍스트 박스" style="position:absolute;margin-left:0;margin-top:625.15pt;width:468pt;height:58.05pt;z-index:251660288;visibility:visible;mso-wrap-style:square;mso-width-percent:1000;mso-height-percent:0;mso-wrap-distance-left:9pt;mso-wrap-distance-top:0;mso-wrap-distance-right:9pt;mso-wrap-distance-bottom:0;mso-position-horizontal:absolute;mso-position-horizontal-relative:margin;mso-position-vertical:absolute;mso-position-vertical-relative:margin;mso-width-percent:1000;mso-height-percent:0;mso-width-relative:margin;mso-height-relative:margin;v-text-anchor:middle" o:gfxdata="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" fillcolor="#f24f4f [3204]" stroked="f" strokeweight=".5pt">
                     <v:textbox inset="12.96pt,0,12.96pt,0">
                       <w:txbxContent>
@@ -1948,16 +1952,27 @@
         <w:rPr>
           <w:rFonts w:hint="eastAsia"/>
         </w:rPr>
-        <w:t>I</w:t>
-      </w:r>
-      <w:r>
-        <w:t xml:space="preserve">OS </w:t>
+        <w:t>M</w:t>
+      </w:r>
+      <w:r>
+        <w:t>AC</w:t>
+      </w:r>
+      <w:r>
+        <w:t>OS</w:t>
+      </w:r>
+      <w:r>
+        <w:t xml:space="preserve"> 10.13.4</w:t>
+      </w:r>
+      <w:r>
+        <w:t xml:space="preserve"> </w:t>
       </w:r>
     </w:p>
     <w:p>
       <w:pPr>
         <w:spacing w:after="0"/>
       </w:pPr>
+      <w:bookmarkStart w:id="0" w:name="_GoBack"/>
+      <w:bookmarkEnd w:id="0"/>
     </w:p>
     <w:p>
       <w:pPr>
@@ -2580,7 +2595,23 @@
           <w:rFonts w:eastAsia="바탕"/>
           <w:b/>
         </w:rPr>
-        <w:t>C1 : Load</w:t>
+        <w:t>C</w:t>
+      </w:r>
+      <w:proofErr w:type="gramStart"/>
+      <w:r>
+        <w:rPr>
+          <w:rFonts w:eastAsia="바탕"/>
+          <w:b/>
+        </w:rPr>
+        <w:t>1 :</w:t>
+      </w:r>
+      <w:proofErr w:type="gramEnd"/>
+      <w:r>
+        <w:rPr>
+          <w:rFonts w:eastAsia="바탕"/>
+          <w:b/>
+        </w:rPr>
+        <w:t xml:space="preserve"> Load</w:t>
       </w:r>
     </w:p>
     <w:p>
@@ -2596,7 +2627,23 @@
           <w:rFonts w:eastAsia="바탕"/>
           <w:b/>
         </w:rPr>
-        <w:t>UC2 : Edit</w:t>
+        <w:t>UC</w:t>
+      </w:r>
+      <w:proofErr w:type="gramStart"/>
+      <w:r>
+        <w:rPr>
+          <w:rFonts w:eastAsia="바탕"/>
+          <w:b/>
+        </w:rPr>
+        <w:t>2 :</w:t>
+      </w:r>
+      <w:proofErr w:type="gramEnd"/>
+      <w:r>
+        <w:rPr>
+          <w:rFonts w:eastAsia="바탕"/>
+          <w:b/>
+        </w:rPr>
+        <w:t xml:space="preserve"> Edit</w:t>
       </w:r>
     </w:p>
     <w:p>
@@ -2612,7 +2659,23 @@
           <w:rFonts w:eastAsia="바탕"/>
           <w:b/>
         </w:rPr>
-        <w:t>UC3 : Save</w:t>
+        <w:t>UC</w:t>
+      </w:r>
+      <w:proofErr w:type="gramStart"/>
+      <w:r>
+        <w:rPr>
+          <w:rFonts w:eastAsia="바탕"/>
+          <w:b/>
+        </w:rPr>
+        <w:t>3 :</w:t>
+      </w:r>
+      <w:proofErr w:type="gramEnd"/>
+      <w:r>
+        <w:rPr>
+          <w:rFonts w:eastAsia="바탕"/>
+          <w:b/>
+        </w:rPr>
+        <w:t xml:space="preserve"> Save</w:t>
       </w:r>
     </w:p>
     <w:p>
@@ -2628,7 +2691,23 @@
           <w:rFonts w:eastAsia="바탕"/>
           <w:b/>
         </w:rPr>
-        <w:t>UC4 : Compare</w:t>
+        <w:t>UC</w:t>
+      </w:r>
+      <w:proofErr w:type="gramStart"/>
+      <w:r>
+        <w:rPr>
+          <w:rFonts w:eastAsia="바탕"/>
+          <w:b/>
+        </w:rPr>
+        <w:t>4 :</w:t>
+      </w:r>
+      <w:proofErr w:type="gramEnd"/>
+      <w:r>
+        <w:rPr>
+          <w:rFonts w:eastAsia="바탕"/>
+          <w:b/>
+        </w:rPr>
+        <w:t xml:space="preserve"> Compare</w:t>
       </w:r>
     </w:p>
     <w:p>
@@ -2644,7 +2723,23 @@
           <w:rFonts w:eastAsia="바탕"/>
           <w:b/>
         </w:rPr>
-        <w:t>UC5 : Copy</w:t>
+        <w:t>UC</w:t>
+      </w:r>
+      <w:proofErr w:type="gramStart"/>
+      <w:r>
+        <w:rPr>
+          <w:rFonts w:eastAsia="바탕"/>
+          <w:b/>
+        </w:rPr>
+        <w:t>5 :</w:t>
+      </w:r>
+      <w:proofErr w:type="gramEnd"/>
+      <w:r>
+        <w:rPr>
+          <w:rFonts w:eastAsia="바탕"/>
+          <w:b/>
+        </w:rPr>
+        <w:t xml:space="preserve"> Copy</w:t>
       </w:r>
     </w:p>
     <w:p>
@@ -2685,6 +2780,7 @@
         </w:rPr>
         <w:t xml:space="preserve">UC1 Flow of Events for the </w:t>
       </w:r>
+      <w:proofErr w:type="gramStart"/>
       <w:r>
         <w:rPr>
           <w:rFonts w:asciiTheme="minorHAnsi" w:eastAsia="바탕" w:hAnsiTheme="minorHAnsi"/>
@@ -2698,7 +2794,15 @@
           <w:rFonts w:asciiTheme="minorHAnsi" w:eastAsia="바탕" w:hAnsiTheme="minorHAnsi"/>
           <w:b/>
         </w:rPr>
-        <w:t xml:space="preserve">  Use Case</w:t>
+        <w:t xml:space="preserve">  Use</w:t>
+      </w:r>
+      <w:proofErr w:type="gramEnd"/>
+      <w:r>
+        <w:rPr>
+          <w:rFonts w:asciiTheme="minorHAnsi" w:eastAsia="바탕" w:hAnsiTheme="minorHAnsi"/>
+          <w:b/>
+        </w:rPr>
+        <w:t xml:space="preserve"> Case</w:t>
       </w:r>
     </w:p>
     <w:p>
@@ -2713,11 +2817,19 @@
           <w:rFonts w:eastAsia="바탕"/>
         </w:rPr>
       </w:pPr>
-      <w:r>
-        <w:rPr>
-          <w:rFonts w:eastAsia="바탕"/>
-        </w:rPr>
-        <w:t xml:space="preserve">Preconditions : </w:t>
+      <w:proofErr w:type="gramStart"/>
+      <w:r>
+        <w:rPr>
+          <w:rFonts w:eastAsia="바탕"/>
+        </w:rPr>
+        <w:t>Preconditions :</w:t>
+      </w:r>
+      <w:proofErr w:type="gramEnd"/>
+      <w:r>
+        <w:rPr>
+          <w:rFonts w:eastAsia="바탕"/>
+        </w:rPr>
+        <w:t xml:space="preserve"> </w:t>
       </w:r>
     </w:p>
     <w:p>
@@ -2751,7 +2863,21 @@
         <w:rPr>
           <w:rFonts w:eastAsia="바탕"/>
         </w:rPr>
-        <w:t xml:space="preserve">Main Flows : </w:t>
+        <w:t xml:space="preserve">Main </w:t>
+      </w:r>
+      <w:proofErr w:type="gramStart"/>
+      <w:r>
+        <w:rPr>
+          <w:rFonts w:eastAsia="바탕"/>
+        </w:rPr>
+        <w:t>Flows :</w:t>
+      </w:r>
+      <w:proofErr w:type="gramEnd"/>
+      <w:r>
+        <w:rPr>
+          <w:rFonts w:eastAsia="바탕"/>
+        </w:rPr>
+        <w:t xml:space="preserve"> </w:t>
       </w:r>
     </w:p>
     <w:p>
@@ -3244,6 +3370,7 @@
         </w:rPr>
       </w:pPr>
       <w:proofErr w:type="spellStart"/>
+      <w:proofErr w:type="gramStart"/>
       <w:r>
         <w:rPr>
           <w:rFonts w:eastAsia="바탕"/>
@@ -3257,6 +3384,7 @@
         </w:rPr>
         <w:t xml:space="preserve"> :</w:t>
       </w:r>
+      <w:proofErr w:type="gramEnd"/>
     </w:p>
     <w:p>
       <w:pPr>
@@ -3270,7 +3398,21 @@
         <w:rPr>
           <w:rFonts w:eastAsia="바탕"/>
         </w:rPr>
-        <w:t xml:space="preserve">[S1] : </w:t>
+        <w:t>[S1</w:t>
+      </w:r>
+      <w:proofErr w:type="gramStart"/>
+      <w:r>
+        <w:rPr>
+          <w:rFonts w:eastAsia="바탕"/>
+        </w:rPr>
+        <w:t>] :</w:t>
+      </w:r>
+      <w:proofErr w:type="gramEnd"/>
+      <w:r>
+        <w:rPr>
+          <w:rFonts w:eastAsia="바탕"/>
+        </w:rPr>
+        <w:t xml:space="preserve"> </w:t>
       </w:r>
       <w:r>
         <w:rPr>
@@ -3744,8 +3886,16 @@
         <w:rPr>
           <w:rFonts w:eastAsia="바탕" w:hint="eastAsia"/>
         </w:rPr>
-        <w:t>Alternative Flows :</w:t>
-      </w:r>
+        <w:t xml:space="preserve">Alternative </w:t>
+      </w:r>
+      <w:proofErr w:type="gramStart"/>
+      <w:r>
+        <w:rPr>
+          <w:rFonts w:eastAsia="바탕" w:hint="eastAsia"/>
+        </w:rPr>
+        <w:t>Flows :</w:t>
+      </w:r>
+      <w:proofErr w:type="gramEnd"/>
     </w:p>
     <w:p>
       <w:pPr>
@@ -4156,6 +4306,7 @@
         </w:rPr>
         <w:t xml:space="preserve">UC2 Flow of Events for the </w:t>
       </w:r>
+      <w:proofErr w:type="gramStart"/>
       <w:r>
         <w:rPr>
           <w:rFonts w:asciiTheme="minorHAnsi" w:eastAsia="바탕" w:hAnsiTheme="minorHAnsi"/>
@@ -4169,7 +4320,15 @@
           <w:rFonts w:asciiTheme="minorHAnsi" w:eastAsia="바탕" w:hAnsiTheme="minorHAnsi"/>
           <w:b/>
         </w:rPr>
-        <w:t xml:space="preserve"> Use Case</w:t>
+        <w:t xml:space="preserve"> Use</w:t>
+      </w:r>
+      <w:proofErr w:type="gramEnd"/>
+      <w:r>
+        <w:rPr>
+          <w:rFonts w:asciiTheme="minorHAnsi" w:eastAsia="바탕" w:hAnsiTheme="minorHAnsi"/>
+          <w:b/>
+        </w:rPr>
+        <w:t xml:space="preserve"> Case</w:t>
       </w:r>
     </w:p>
     <w:p>
@@ -4184,12 +4343,14 @@
           <w:rFonts w:eastAsia="바탕"/>
         </w:rPr>
       </w:pPr>
+      <w:proofErr w:type="gramStart"/>
       <w:r>
         <w:rPr>
           <w:rFonts w:eastAsia="바탕"/>
         </w:rPr>
         <w:t>Preconditions :</w:t>
       </w:r>
+      <w:proofErr w:type="gramEnd"/>
       <w:r>
         <w:rPr>
           <w:rFonts w:eastAsia="바탕"/>
@@ -4228,7 +4389,21 @@
         <w:rPr>
           <w:rFonts w:eastAsia="바탕"/>
         </w:rPr>
-        <w:t xml:space="preserve">Main Flows : </w:t>
+        <w:t xml:space="preserve">Main </w:t>
+      </w:r>
+      <w:proofErr w:type="gramStart"/>
+      <w:r>
+        <w:rPr>
+          <w:rFonts w:eastAsia="바탕"/>
+        </w:rPr>
+        <w:t>Flows :</w:t>
+      </w:r>
+      <w:proofErr w:type="gramEnd"/>
+      <w:r>
+        <w:rPr>
+          <w:rFonts w:eastAsia="바탕"/>
+        </w:rPr>
+        <w:t xml:space="preserve"> </w:t>
       </w:r>
     </w:p>
     <w:p>
@@ -4539,6 +4714,7 @@
         </w:rPr>
         <w:t xml:space="preserve"> </w:t>
       </w:r>
+      <w:proofErr w:type="gramStart"/>
       <w:r>
         <w:rPr>
           <w:rFonts w:eastAsia="바탕" w:hint="eastAsia"/>
@@ -4555,7 +4731,14 @@
         <w:rPr>
           <w:rFonts w:eastAsia="바탕"/>
         </w:rPr>
-        <w:t>[S1]</w:t>
+        <w:t>[</w:t>
+      </w:r>
+      <w:proofErr w:type="gramEnd"/>
+      <w:r>
+        <w:rPr>
+          <w:rFonts w:eastAsia="바탕"/>
+        </w:rPr>
+        <w:t>S1]</w:t>
       </w:r>
       <w:r>
         <w:rPr>
@@ -4769,6 +4952,7 @@
         </w:rPr>
       </w:pPr>
       <w:proofErr w:type="spellStart"/>
+      <w:proofErr w:type="gramStart"/>
       <w:r>
         <w:rPr>
           <w:rFonts w:eastAsia="바탕"/>
@@ -4782,6 +4966,7 @@
         </w:rPr>
         <w:t xml:space="preserve"> :</w:t>
       </w:r>
+      <w:proofErr w:type="gramEnd"/>
     </w:p>
     <w:p>
       <w:pPr>
@@ -4795,7 +4980,21 @@
         <w:rPr>
           <w:rFonts w:eastAsia="바탕"/>
         </w:rPr>
-        <w:t xml:space="preserve">[S1] : </w:t>
+        <w:t>[S1</w:t>
+      </w:r>
+      <w:proofErr w:type="gramStart"/>
+      <w:r>
+        <w:rPr>
+          <w:rFonts w:eastAsia="바탕"/>
+        </w:rPr>
+        <w:t>] :</w:t>
+      </w:r>
+      <w:proofErr w:type="gramEnd"/>
+      <w:r>
+        <w:rPr>
+          <w:rFonts w:eastAsia="바탕"/>
+        </w:rPr>
+        <w:t xml:space="preserve"> </w:t>
       </w:r>
       <w:r>
         <w:rPr>
@@ -5220,8 +5419,16 @@
         <w:rPr>
           <w:rFonts w:eastAsia="바탕" w:hint="eastAsia"/>
         </w:rPr>
-        <w:t>Alternative Flows :</w:t>
-      </w:r>
+        <w:t xml:space="preserve">Alternative </w:t>
+      </w:r>
+      <w:proofErr w:type="gramStart"/>
+      <w:r>
+        <w:rPr>
+          <w:rFonts w:eastAsia="바탕" w:hint="eastAsia"/>
+        </w:rPr>
+        <w:t>Flows :</w:t>
+      </w:r>
+      <w:proofErr w:type="gramEnd"/>
     </w:p>
     <w:p>
       <w:pPr>
@@ -5235,7 +5442,21 @@
         <w:rPr>
           <w:rFonts w:eastAsia="바탕"/>
         </w:rPr>
-        <w:t xml:space="preserve">[E1] : </w:t>
+        <w:t>[E1</w:t>
+      </w:r>
+      <w:proofErr w:type="gramStart"/>
+      <w:r>
+        <w:rPr>
+          <w:rFonts w:eastAsia="바탕"/>
+        </w:rPr>
+        <w:t>] :</w:t>
+      </w:r>
+      <w:proofErr w:type="gramEnd"/>
+      <w:r>
+        <w:rPr>
+          <w:rFonts w:eastAsia="바탕"/>
+        </w:rPr>
+        <w:t xml:space="preserve"> </w:t>
       </w:r>
       <w:r>
         <w:rPr>
@@ -5608,6 +5829,7 @@
         <w:lastRenderedPageBreak/>
         <w:t xml:space="preserve">UC3 Flow of Events for the </w:t>
       </w:r>
+      <w:proofErr w:type="gramStart"/>
       <w:r>
         <w:rPr>
           <w:rFonts w:asciiTheme="minorHAnsi" w:eastAsia="바탕" w:hAnsiTheme="minorHAnsi"/>
@@ -5621,7 +5843,15 @@
           <w:rFonts w:asciiTheme="minorHAnsi" w:eastAsia="바탕" w:hAnsiTheme="minorHAnsi"/>
           <w:b/>
         </w:rPr>
-        <w:t xml:space="preserve"> Use Case</w:t>
+        <w:t xml:space="preserve"> Use</w:t>
+      </w:r>
+      <w:proofErr w:type="gramEnd"/>
+      <w:r>
+        <w:rPr>
+          <w:rFonts w:asciiTheme="minorHAnsi" w:eastAsia="바탕" w:hAnsiTheme="minorHAnsi"/>
+          <w:b/>
+        </w:rPr>
+        <w:t xml:space="preserve"> Case</w:t>
       </w:r>
     </w:p>
     <w:p>
@@ -5636,11 +5866,19 @@
           <w:rFonts w:eastAsia="바탕"/>
         </w:rPr>
       </w:pPr>
-      <w:r>
-        <w:rPr>
-          <w:rFonts w:eastAsia="바탕"/>
-        </w:rPr>
-        <w:t xml:space="preserve">Preconditions : </w:t>
+      <w:proofErr w:type="gramStart"/>
+      <w:r>
+        <w:rPr>
+          <w:rFonts w:eastAsia="바탕"/>
+        </w:rPr>
+        <w:t>Preconditions :</w:t>
+      </w:r>
+      <w:proofErr w:type="gramEnd"/>
+      <w:r>
+        <w:rPr>
+          <w:rFonts w:eastAsia="바탕"/>
+        </w:rPr>
+        <w:t xml:space="preserve"> </w:t>
       </w:r>
     </w:p>
     <w:p>
@@ -5674,8 +5912,16 @@
         <w:rPr>
           <w:rFonts w:eastAsia="바탕"/>
         </w:rPr>
-        <w:t>Main Flows :</w:t>
-      </w:r>
+        <w:t xml:space="preserve">Main </w:t>
+      </w:r>
+      <w:proofErr w:type="gramStart"/>
+      <w:r>
+        <w:rPr>
+          <w:rFonts w:eastAsia="바탕"/>
+        </w:rPr>
+        <w:t>Flows :</w:t>
+      </w:r>
+      <w:proofErr w:type="gramEnd"/>
     </w:p>
     <w:p>
       <w:pPr>
@@ -6167,6 +6413,7 @@
         </w:rPr>
       </w:pPr>
       <w:proofErr w:type="spellStart"/>
+      <w:proofErr w:type="gramStart"/>
       <w:r>
         <w:rPr>
           <w:rFonts w:eastAsia="바탕"/>
@@ -6180,6 +6427,7 @@
         </w:rPr>
         <w:t xml:space="preserve"> :</w:t>
       </w:r>
+      <w:proofErr w:type="gramEnd"/>
     </w:p>
     <w:p>
       <w:pPr>
@@ -6212,8 +6460,16 @@
         <w:rPr>
           <w:rFonts w:eastAsia="바탕" w:hint="eastAsia"/>
         </w:rPr>
-        <w:t>Alternative Flows :</w:t>
-      </w:r>
+        <w:t xml:space="preserve">Alternative </w:t>
+      </w:r>
+      <w:proofErr w:type="gramStart"/>
+      <w:r>
+        <w:rPr>
+          <w:rFonts w:eastAsia="바탕" w:hint="eastAsia"/>
+        </w:rPr>
+        <w:t>Flows :</w:t>
+      </w:r>
+      <w:proofErr w:type="gramEnd"/>
     </w:p>
     <w:p>
       <w:pPr>
@@ -6227,8 +6483,16 @@
         <w:rPr>
           <w:rFonts w:eastAsia="바탕"/>
         </w:rPr>
-        <w:t>[E1] :</w:t>
-      </w:r>
+        <w:t>[E1</w:t>
+      </w:r>
+      <w:proofErr w:type="gramStart"/>
+      <w:r>
+        <w:rPr>
+          <w:rFonts w:eastAsia="바탕"/>
+        </w:rPr>
+        <w:t>] :</w:t>
+      </w:r>
+      <w:proofErr w:type="gramEnd"/>
       <w:r>
         <w:rPr>
           <w:rFonts w:eastAsia="바탕" w:hint="eastAsia"/>
@@ -6635,6 +6899,7 @@
         </w:rPr>
         <w:t xml:space="preserve">UC4 Flow of Events for the </w:t>
       </w:r>
+      <w:proofErr w:type="gramStart"/>
       <w:r>
         <w:rPr>
           <w:rFonts w:asciiTheme="minorHAnsi" w:eastAsia="바탕" w:hAnsiTheme="minorHAnsi"/>
@@ -6648,7 +6913,15 @@
           <w:rFonts w:asciiTheme="minorHAnsi" w:eastAsia="바탕" w:hAnsiTheme="minorHAnsi"/>
           <w:b/>
         </w:rPr>
-        <w:t xml:space="preserve"> Use Case</w:t>
+        <w:t xml:space="preserve"> Use</w:t>
+      </w:r>
+      <w:proofErr w:type="gramEnd"/>
+      <w:r>
+        <w:rPr>
+          <w:rFonts w:asciiTheme="minorHAnsi" w:eastAsia="바탕" w:hAnsiTheme="minorHAnsi"/>
+          <w:b/>
+        </w:rPr>
+        <w:t xml:space="preserve"> Case</w:t>
       </w:r>
     </w:p>
     <w:p>
@@ -6663,11 +6936,19 @@
           <w:rFonts w:eastAsia="바탕"/>
         </w:rPr>
       </w:pPr>
-      <w:r>
-        <w:rPr>
-          <w:rFonts w:eastAsia="바탕"/>
-        </w:rPr>
-        <w:t xml:space="preserve">Preconditions : </w:t>
+      <w:proofErr w:type="gramStart"/>
+      <w:r>
+        <w:rPr>
+          <w:rFonts w:eastAsia="바탕"/>
+        </w:rPr>
+        <w:t>Preconditions :</w:t>
+      </w:r>
+      <w:proofErr w:type="gramEnd"/>
+      <w:r>
+        <w:rPr>
+          <w:rFonts w:eastAsia="바탕"/>
+        </w:rPr>
+        <w:t xml:space="preserve"> </w:t>
       </w:r>
     </w:p>
     <w:p>
@@ -6701,7 +6982,21 @@
         <w:rPr>
           <w:rFonts w:eastAsia="바탕"/>
         </w:rPr>
-        <w:t xml:space="preserve">Main Flows : </w:t>
+        <w:t xml:space="preserve">Main </w:t>
+      </w:r>
+      <w:proofErr w:type="gramStart"/>
+      <w:r>
+        <w:rPr>
+          <w:rFonts w:eastAsia="바탕"/>
+        </w:rPr>
+        <w:t>Flows :</w:t>
+      </w:r>
+      <w:proofErr w:type="gramEnd"/>
+      <w:r>
+        <w:rPr>
+          <w:rFonts w:eastAsia="바탕"/>
+        </w:rPr>
+        <w:t xml:space="preserve"> </w:t>
       </w:r>
     </w:p>
     <w:p>
@@ -7350,6 +7645,7 @@
         </w:rPr>
       </w:pPr>
       <w:proofErr w:type="spellStart"/>
+      <w:proofErr w:type="gramStart"/>
       <w:r>
         <w:rPr>
           <w:rFonts w:eastAsia="바탕"/>
@@ -7363,6 +7659,7 @@
         </w:rPr>
         <w:t xml:space="preserve"> :</w:t>
       </w:r>
+      <w:proofErr w:type="gramEnd"/>
     </w:p>
     <w:p>
       <w:pPr>
@@ -7401,8 +7698,16 @@
         <w:rPr>
           <w:rFonts w:eastAsia="바탕" w:hint="eastAsia"/>
         </w:rPr>
-        <w:t>Alternative Flows :</w:t>
-      </w:r>
+        <w:t xml:space="preserve">Alternative </w:t>
+      </w:r>
+      <w:proofErr w:type="gramStart"/>
+      <w:r>
+        <w:rPr>
+          <w:rFonts w:eastAsia="바탕" w:hint="eastAsia"/>
+        </w:rPr>
+        <w:t>Flows :</w:t>
+      </w:r>
+      <w:proofErr w:type="gramEnd"/>
     </w:p>
     <w:p>
       <w:pPr>
@@ -7443,6 +7748,7 @@
         </w:rPr>
         <w:t xml:space="preserve">UC5 Flow of Events for the </w:t>
       </w:r>
+      <w:proofErr w:type="gramStart"/>
       <w:r>
         <w:rPr>
           <w:rFonts w:asciiTheme="minorHAnsi" w:eastAsia="바탕" w:hAnsiTheme="minorHAnsi"/>
@@ -7470,7 +7776,15 @@
           <w:rFonts w:asciiTheme="minorHAnsi" w:eastAsia="바탕" w:hAnsiTheme="minorHAnsi"/>
           <w:b/>
         </w:rPr>
-        <w:t>Use Case</w:t>
+        <w:t>Use</w:t>
+      </w:r>
+      <w:proofErr w:type="gramEnd"/>
+      <w:r>
+        <w:rPr>
+          <w:rFonts w:asciiTheme="minorHAnsi" w:eastAsia="바탕" w:hAnsiTheme="minorHAnsi"/>
+          <w:b/>
+        </w:rPr>
+        <w:t xml:space="preserve"> Case</w:t>
       </w:r>
     </w:p>
     <w:p>
@@ -7485,11 +7799,19 @@
           <w:rFonts w:eastAsia="바탕"/>
         </w:rPr>
       </w:pPr>
-      <w:r>
-        <w:rPr>
-          <w:rFonts w:eastAsia="바탕"/>
-        </w:rPr>
-        <w:t xml:space="preserve">Preconditions : </w:t>
+      <w:proofErr w:type="gramStart"/>
+      <w:r>
+        <w:rPr>
+          <w:rFonts w:eastAsia="바탕"/>
+        </w:rPr>
+        <w:t>Preconditions :</w:t>
+      </w:r>
+      <w:proofErr w:type="gramEnd"/>
+      <w:r>
+        <w:rPr>
+          <w:rFonts w:eastAsia="바탕"/>
+        </w:rPr>
+        <w:t xml:space="preserve"> </w:t>
       </w:r>
     </w:p>
     <w:p>
@@ -7818,7 +8140,21 @@
           <w:rFonts w:eastAsia="바탕"/>
         </w:rPr>
         <w:lastRenderedPageBreak/>
-        <w:t xml:space="preserve">Main Flows : </w:t>
+        <w:t xml:space="preserve">Main </w:t>
+      </w:r>
+      <w:proofErr w:type="gramStart"/>
+      <w:r>
+        <w:rPr>
+          <w:rFonts w:eastAsia="바탕"/>
+        </w:rPr>
+        <w:t>Flows :</w:t>
+      </w:r>
+      <w:proofErr w:type="gramEnd"/>
+      <w:r>
+        <w:rPr>
+          <w:rFonts w:eastAsia="바탕"/>
+        </w:rPr>
+        <w:t xml:space="preserve"> </w:t>
       </w:r>
     </w:p>
     <w:p>
@@ -8563,6 +8899,7 @@
         </w:rPr>
       </w:pPr>
       <w:proofErr w:type="spellStart"/>
+      <w:proofErr w:type="gramStart"/>
       <w:r>
         <w:rPr>
           <w:rFonts w:eastAsia="바탕"/>
@@ -8576,6 +8913,7 @@
         </w:rPr>
         <w:t xml:space="preserve"> :</w:t>
       </w:r>
+      <w:proofErr w:type="gramEnd"/>
     </w:p>
     <w:p>
       <w:pPr>
@@ -8608,8 +8946,16 @@
         <w:rPr>
           <w:rFonts w:eastAsia="바탕" w:hint="eastAsia"/>
         </w:rPr>
-        <w:t>Alternative Flows :</w:t>
-      </w:r>
+        <w:t xml:space="preserve">Alternative </w:t>
+      </w:r>
+      <w:proofErr w:type="gramStart"/>
+      <w:r>
+        <w:rPr>
+          <w:rFonts w:eastAsia="바탕" w:hint="eastAsia"/>
+        </w:rPr>
+        <w:t>Flows :</w:t>
+      </w:r>
+      <w:proofErr w:type="gramEnd"/>
     </w:p>
     <w:p>
       <w:pPr>
@@ -8941,7 +9287,20 @@
           <w:rFonts w:eastAsia="바탕"/>
         </w:rPr>
         <w:tab/>
-        <w:t xml:space="preserve">Origin : </w:t>
+      </w:r>
+      <w:proofErr w:type="gramStart"/>
+      <w:r>
+        <w:rPr>
+          <w:rFonts w:eastAsia="바탕"/>
+        </w:rPr>
+        <w:t>Origin :</w:t>
+      </w:r>
+      <w:proofErr w:type="gramEnd"/>
+      <w:r>
+        <w:rPr>
+          <w:rFonts w:eastAsia="바탕"/>
+        </w:rPr>
+        <w:t xml:space="preserve"> </w:t>
       </w:r>
       <w:r>
         <w:rPr>
@@ -8989,6 +9348,7 @@
         </w:rPr>
         <w:tab/>
       </w:r>
+      <w:proofErr w:type="gramStart"/>
       <w:r>
         <w:rPr>
           <w:rFonts w:eastAsia="바탕" w:hint="eastAsia"/>
@@ -8999,7 +9359,14 @@
         <w:rPr>
           <w:rFonts w:eastAsia="바탕"/>
         </w:rPr>
-        <w:t>riority : 3</w:t>
+        <w:t>riority :</w:t>
+      </w:r>
+      <w:proofErr w:type="gramEnd"/>
+      <w:r>
+        <w:rPr>
+          <w:rFonts w:eastAsia="바탕"/>
+        </w:rPr>
+        <w:t xml:space="preserve"> 3</w:t>
       </w:r>
     </w:p>
     <w:p>
@@ -9288,7 +9655,20 @@
           <w:rFonts w:eastAsia="바탕"/>
         </w:rPr>
         <w:tab/>
-        <w:t>Origin : artifacts/</w:t>
+      </w:r>
+      <w:proofErr w:type="gramStart"/>
+      <w:r>
+        <w:rPr>
+          <w:rFonts w:eastAsia="바탕"/>
+        </w:rPr>
+        <w:t>Origin :</w:t>
+      </w:r>
+      <w:proofErr w:type="gramEnd"/>
+      <w:r>
+        <w:rPr>
+          <w:rFonts w:eastAsia="바탕"/>
+        </w:rPr>
+        <w:t xml:space="preserve"> artifacts/</w:t>
       </w:r>
       <w:r>
         <w:rPr>
@@ -9354,6 +9734,7 @@
         </w:rPr>
         <w:tab/>
       </w:r>
+      <w:proofErr w:type="gramStart"/>
       <w:r>
         <w:rPr>
           <w:rFonts w:eastAsia="바탕" w:hint="eastAsia"/>
@@ -9364,7 +9745,14 @@
         <w:rPr>
           <w:rFonts w:eastAsia="바탕"/>
         </w:rPr>
-        <w:t>riority : 3</w:t>
+        <w:t>riority :</w:t>
+      </w:r>
+      <w:proofErr w:type="gramEnd"/>
+      <w:r>
+        <w:rPr>
+          <w:rFonts w:eastAsia="바탕"/>
+        </w:rPr>
+        <w:t xml:space="preserve"> 3</w:t>
       </w:r>
     </w:p>
     <w:p>
@@ -9537,7 +9925,20 @@
           <w:rFonts w:eastAsia="바탕"/>
         </w:rPr>
         <w:tab/>
-        <w:t>Origin : artifacts/</w:t>
+      </w:r>
+      <w:proofErr w:type="gramStart"/>
+      <w:r>
+        <w:rPr>
+          <w:rFonts w:eastAsia="바탕"/>
+        </w:rPr>
+        <w:t>Origin :</w:t>
+      </w:r>
+      <w:proofErr w:type="gramEnd"/>
+      <w:r>
+        <w:rPr>
+          <w:rFonts w:eastAsia="바탕"/>
+        </w:rPr>
+        <w:t xml:space="preserve"> artifacts/</w:t>
       </w:r>
       <w:r>
         <w:rPr>
@@ -9579,6 +9980,7 @@
         </w:rPr>
         <w:tab/>
       </w:r>
+      <w:proofErr w:type="gramStart"/>
       <w:r>
         <w:rPr>
           <w:rFonts w:eastAsia="바탕" w:hint="eastAsia"/>
@@ -9589,7 +9991,14 @@
         <w:rPr>
           <w:rFonts w:eastAsia="바탕"/>
         </w:rPr>
-        <w:t xml:space="preserve">riority : </w:t>
+        <w:t>riority :</w:t>
+      </w:r>
+      <w:proofErr w:type="gramEnd"/>
+      <w:r>
+        <w:rPr>
+          <w:rFonts w:eastAsia="바탕"/>
+        </w:rPr>
+        <w:t xml:space="preserve"> </w:t>
       </w:r>
       <w:r>
         <w:rPr>
@@ -12751,8 +13160,6 @@
             <w:pPr>
               <w:cnfStyle w:val="000000000000" w:firstRow="0" w:lastRow="0" w:firstColumn="0" w:lastColumn="0" w:oddVBand="0" w:evenVBand="0" w:oddHBand="0" w:evenHBand="0" w:firstRowFirstColumn="0" w:firstRowLastColumn="0" w:lastRowFirstColumn="0" w:lastRowLastColumn="0"/>
             </w:pPr>
-            <w:bookmarkStart w:id="0" w:name="_GoBack"/>
-            <w:bookmarkEnd w:id="0"/>
             <w:r>
               <w:rPr>
                 <w:rFonts w:hint="eastAsia"/>
@@ -12762,6 +13169,7 @@
             <w:r>
               <w:t xml:space="preserve">equence Diagram </w:t>
             </w:r>
+            <w:proofErr w:type="gramStart"/>
             <w:r>
               <w:rPr>
                 <w:rFonts w:hint="eastAsia"/>
@@ -12769,7 +13177,11 @@
               <w:t xml:space="preserve">최신화 </w:t>
             </w:r>
             <w:r>
-              <w:t xml:space="preserve">/ </w:t>
+              <w:t>/</w:t>
+            </w:r>
+            <w:proofErr w:type="gramEnd"/>
+            <w:r>
+              <w:t xml:space="preserve"> </w:t>
             </w:r>
             <w:proofErr w:type="spellStart"/>
             <w:r>
@@ -17365,6 +17777,7 @@
     <w:rsid w:val="00380730"/>
     <w:rsid w:val="003A41DD"/>
     <w:rsid w:val="003E1E56"/>
+    <w:rsid w:val="004440C7"/>
     <w:rsid w:val="00792191"/>
     <w:rsid w:val="007C332A"/>
     <w:rsid w:val="009650DB"/>
@@ -18200,7 +18613,7 @@
 </file>
 
 <file path=customXml/itemProps3.xml><?xml version="1.0" encoding="utf-8"?>
-<ds:datastoreItem xmlns:ds="http://schemas.openxmlformats.org/officeDocument/2006/customXml" ds:itemID="{F2267D10-9828-4A08-A134-D7285B99979B}">
+<ds:datastoreItem xmlns:ds="http://schemas.openxmlformats.org/officeDocument/2006/customXml" ds:itemID="{D433A7F4-4278-4A43-BBFF-AD2EC411140C}">
   <ds:schemaRefs>
     <ds:schemaRef ds:uri="http://schemas.openxmlformats.org/officeDocument/2006/bibliography"/>
   </ds:schemaRefs>

</xml_diff>